<commit_message>
Update design patterns in system modeling
</commit_message>
<xml_diff>
--- a/System Modeling/מסמך ארכיטקטורה.docx
+++ b/System Modeling/מסמך ארכיטקטורה.docx
@@ -108,10 +108,6 @@
         <w:p>
           <w:pPr>
             <w:pStyle w:val="TOC1"/>
-            <w:tabs>
-              <w:tab w:val="right" w:leader="dot" w:pos="9350"/>
-            </w:tabs>
-            <w:bidi/>
             <w:rPr>
               <w:rFonts w:eastAsiaTheme="minorEastAsia"/>
               <w:noProof/>
@@ -126,7 +122,7 @@
           <w:r>
             <w:fldChar w:fldCharType="separate"/>
           </w:r>
-          <w:hyperlink w:anchor="_Toc39956034" w:history="1">
+          <w:hyperlink w:anchor="_Toc45142423" w:history="1">
             <w:r>
               <w:rPr>
                 <w:rStyle w:val="Hyperlink"/>
@@ -163,7 +159,7 @@
                 <w:noProof/>
                 <w:webHidden/>
               </w:rPr>
-              <w:instrText xml:space="preserve"> PAGEREF _Toc39956034 \h </w:instrText>
+              <w:instrText xml:space="preserve"> PAGEREF _Toc45142423 \h </w:instrText>
             </w:r>
             <w:r>
               <w:rPr>
@@ -182,7 +178,6 @@
               <w:rPr>
                 <w:noProof/>
                 <w:webHidden/>
-                <w:rtl/>
               </w:rPr>
               <w:t>2</w:t>
             </w:r>
@@ -207,7 +202,7 @@
               <w:noProof/>
             </w:rPr>
           </w:pPr>
-          <w:hyperlink w:anchor="_Toc39956035" w:history="1">
+          <w:hyperlink w:anchor="_Toc45142424" w:history="1">
             <w:r>
               <w:rPr>
                 <w:rStyle w:val="Hyperlink"/>
@@ -235,7 +230,7 @@
                 <w:noProof/>
                 <w:webHidden/>
               </w:rPr>
-              <w:instrText xml:space="preserve"> PAGEREF _Toc39956035 \h </w:instrText>
+              <w:instrText xml:space="preserve"> PAGEREF _Toc45142424 \h </w:instrText>
             </w:r>
             <w:r>
               <w:rPr>
@@ -254,7 +249,6 @@
               <w:rPr>
                 <w:noProof/>
                 <w:webHidden/>
-                <w:rtl/>
               </w:rPr>
               <w:t>2</w:t>
             </w:r>
@@ -279,7 +273,7 @@
               <w:noProof/>
             </w:rPr>
           </w:pPr>
-          <w:hyperlink w:anchor="_Toc39956036" w:history="1">
+          <w:hyperlink w:anchor="_Toc45142425" w:history="1">
             <w:r>
               <w:rPr>
                 <w:rStyle w:val="Hyperlink"/>
@@ -307,7 +301,7 @@
                 <w:noProof/>
                 <w:webHidden/>
               </w:rPr>
-              <w:instrText xml:space="preserve"> PAGEREF _Toc39956036 \h </w:instrText>
+              <w:instrText xml:space="preserve"> PAGEREF _Toc45142425 \h </w:instrText>
             </w:r>
             <w:r>
               <w:rPr>
@@ -326,7 +320,6 @@
               <w:rPr>
                 <w:noProof/>
                 <w:webHidden/>
-                <w:rtl/>
               </w:rPr>
               <w:t>3</w:t>
             </w:r>
@@ -351,7 +344,7 @@
               <w:noProof/>
             </w:rPr>
           </w:pPr>
-          <w:hyperlink w:anchor="_Toc39956037" w:history="1">
+          <w:hyperlink w:anchor="_Toc45142426" w:history="1">
             <w:r>
               <w:rPr>
                 <w:rStyle w:val="Hyperlink"/>
@@ -379,7 +372,7 @@
                 <w:noProof/>
                 <w:webHidden/>
               </w:rPr>
-              <w:instrText xml:space="preserve"> PAGEREF _Toc39956037 \h </w:instrText>
+              <w:instrText xml:space="preserve"> PAGEREF _Toc45142426 \h </w:instrText>
             </w:r>
             <w:r>
               <w:rPr>
@@ -398,7 +391,6 @@
               <w:rPr>
                 <w:noProof/>
                 <w:webHidden/>
-                <w:rtl/>
               </w:rPr>
               <w:t>4</w:t>
             </w:r>
@@ -423,7 +415,7 @@
               <w:noProof/>
             </w:rPr>
           </w:pPr>
-          <w:hyperlink w:anchor="_Toc39956038" w:history="1">
+          <w:hyperlink w:anchor="_Toc45142427" w:history="1">
             <w:r>
               <w:rPr>
                 <w:rStyle w:val="Hyperlink"/>
@@ -451,7 +443,7 @@
                 <w:noProof/>
                 <w:webHidden/>
               </w:rPr>
-              <w:instrText xml:space="preserve"> PAGEREF _Toc39956038 \h </w:instrText>
+              <w:instrText xml:space="preserve"> PAGEREF _Toc45142427 \h </w:instrText>
             </w:r>
             <w:r>
               <w:rPr>
@@ -470,7 +462,6 @@
               <w:rPr>
                 <w:noProof/>
                 <w:webHidden/>
-                <w:rtl/>
               </w:rPr>
               <w:t>5</w:t>
             </w:r>
@@ -495,7 +486,7 @@
               <w:noProof/>
             </w:rPr>
           </w:pPr>
-          <w:hyperlink w:anchor="_Toc39956039" w:history="1">
+          <w:hyperlink w:anchor="_Toc45142428" w:history="1">
             <w:r>
               <w:rPr>
                 <w:rStyle w:val="Hyperlink"/>
@@ -523,7 +514,7 @@
                 <w:noProof/>
                 <w:webHidden/>
               </w:rPr>
-              <w:instrText xml:space="preserve"> PAGEREF _Toc39956039 \h </w:instrText>
+              <w:instrText xml:space="preserve"> PAGEREF _Toc45142428 \h </w:instrText>
             </w:r>
             <w:r>
               <w:rPr>
@@ -542,7 +533,6 @@
               <w:rPr>
                 <w:noProof/>
                 <w:webHidden/>
-                <w:rtl/>
               </w:rPr>
               <w:t>6</w:t>
             </w:r>
@@ -567,7 +557,7 @@
               <w:noProof/>
             </w:rPr>
           </w:pPr>
-          <w:hyperlink w:anchor="_Toc39956040" w:history="1">
+          <w:hyperlink w:anchor="_Toc45142429" w:history="1">
             <w:r>
               <w:rPr>
                 <w:rStyle w:val="Hyperlink"/>
@@ -595,7 +585,7 @@
                 <w:noProof/>
                 <w:webHidden/>
               </w:rPr>
-              <w:instrText xml:space="preserve"> PAGEREF _Toc39956040 \h </w:instrText>
+              <w:instrText xml:space="preserve"> PAGEREF _Toc45142429 \h </w:instrText>
             </w:r>
             <w:r>
               <w:rPr>
@@ -614,7 +604,6 @@
               <w:rPr>
                 <w:noProof/>
                 <w:webHidden/>
-                <w:rtl/>
               </w:rPr>
               <w:t>6</w:t>
             </w:r>
@@ -639,7 +628,7 @@
               <w:noProof/>
             </w:rPr>
           </w:pPr>
-          <w:hyperlink w:anchor="_Toc39956041" w:history="1">
+          <w:hyperlink w:anchor="_Toc45142430" w:history="1">
             <w:r>
               <w:rPr>
                 <w:rStyle w:val="Hyperlink"/>
@@ -667,7 +656,7 @@
                 <w:noProof/>
                 <w:webHidden/>
               </w:rPr>
-              <w:instrText xml:space="preserve"> PAGEREF _Toc39956041 \h </w:instrText>
+              <w:instrText xml:space="preserve"> PAGEREF _Toc45142430 \h </w:instrText>
             </w:r>
             <w:r>
               <w:rPr>
@@ -686,7 +675,6 @@
               <w:rPr>
                 <w:noProof/>
                 <w:webHidden/>
-                <w:rtl/>
               </w:rPr>
               <w:t>6</w:t>
             </w:r>
@@ -711,7 +699,7 @@
               <w:noProof/>
             </w:rPr>
           </w:pPr>
-          <w:hyperlink w:anchor="_Toc39956042" w:history="1">
+          <w:hyperlink w:anchor="_Toc45142431" w:history="1">
             <w:r>
               <w:rPr>
                 <w:rStyle w:val="Hyperlink"/>
@@ -739,7 +727,7 @@
                 <w:noProof/>
                 <w:webHidden/>
               </w:rPr>
-              <w:instrText xml:space="preserve"> PAGEREF _Toc39956042 \h </w:instrText>
+              <w:instrText xml:space="preserve"> PAGEREF _Toc45142431 \h </w:instrText>
             </w:r>
             <w:r>
               <w:rPr>
@@ -758,7 +746,6 @@
               <w:rPr>
                 <w:noProof/>
                 <w:webHidden/>
-                <w:rtl/>
               </w:rPr>
               <w:t>6</w:t>
             </w:r>
@@ -774,16 +761,12 @@
         <w:p>
           <w:pPr>
             <w:pStyle w:val="TOC1"/>
-            <w:tabs>
-              <w:tab w:val="right" w:leader="dot" w:pos="9350"/>
-            </w:tabs>
-            <w:bidi/>
             <w:rPr>
               <w:rFonts w:eastAsiaTheme="minorEastAsia"/>
               <w:noProof/>
             </w:rPr>
           </w:pPr>
-          <w:hyperlink w:anchor="_Toc39956043" w:history="1">
+          <w:hyperlink w:anchor="_Toc45142432" w:history="1">
             <w:r>
               <w:rPr>
                 <w:rStyle w:val="Hyperlink"/>
@@ -818,7 +801,7 @@
                 <w:noProof/>
                 <w:webHidden/>
               </w:rPr>
-              <w:instrText xml:space="preserve"> PAGEREF _Toc39956043 \h </w:instrText>
+              <w:instrText xml:space="preserve"> PAGEREF _Toc45142432 \h </w:instrText>
             </w:r>
             <w:r>
               <w:rPr>
@@ -837,7 +820,6 @@
               <w:rPr>
                 <w:noProof/>
                 <w:webHidden/>
-                <w:rtl/>
               </w:rPr>
               <w:t>7</w:t>
             </w:r>
@@ -862,7 +844,7 @@
               <w:noProof/>
             </w:rPr>
           </w:pPr>
-          <w:hyperlink w:anchor="_Toc39956044" w:history="1">
+          <w:hyperlink w:anchor="_Toc45142433" w:history="1">
             <w:r>
               <w:rPr>
                 <w:rStyle w:val="Hyperlink"/>
@@ -890,7 +872,7 @@
                 <w:noProof/>
                 <w:webHidden/>
               </w:rPr>
-              <w:instrText xml:space="preserve"> PAGEREF _Toc39956044 \h </w:instrText>
+              <w:instrText xml:space="preserve"> PAGEREF _Toc45142433 \h </w:instrText>
             </w:r>
             <w:r>
               <w:rPr>
@@ -909,7 +891,6 @@
               <w:rPr>
                 <w:noProof/>
                 <w:webHidden/>
-                <w:rtl/>
               </w:rPr>
               <w:t>7</w:t>
             </w:r>
@@ -934,7 +915,7 @@
               <w:noProof/>
             </w:rPr>
           </w:pPr>
-          <w:hyperlink w:anchor="_Toc39956045" w:history="1">
+          <w:hyperlink w:anchor="_Toc45142434" w:history="1">
             <w:r>
               <w:rPr>
                 <w:rStyle w:val="Hyperlink"/>
@@ -962,7 +943,7 @@
                 <w:noProof/>
                 <w:webHidden/>
               </w:rPr>
-              <w:instrText xml:space="preserve"> PAGEREF _Toc39956045 \h </w:instrText>
+              <w:instrText xml:space="preserve"> PAGEREF _Toc45142434 \h </w:instrText>
             </w:r>
             <w:r>
               <w:rPr>
@@ -981,7 +962,6 @@
               <w:rPr>
                 <w:noProof/>
                 <w:webHidden/>
-                <w:rtl/>
               </w:rPr>
               <w:t>8</w:t>
             </w:r>
@@ -1006,7 +986,7 @@
               <w:noProof/>
             </w:rPr>
           </w:pPr>
-          <w:hyperlink w:anchor="_Toc39956046" w:history="1">
+          <w:hyperlink w:anchor="_Toc45142435" w:history="1">
             <w:r>
               <w:rPr>
                 <w:rStyle w:val="Hyperlink"/>
@@ -1034,7 +1014,7 @@
                 <w:noProof/>
                 <w:webHidden/>
               </w:rPr>
-              <w:instrText xml:space="preserve"> PAGEREF _Toc39956046 \h </w:instrText>
+              <w:instrText xml:space="preserve"> PAGEREF _Toc45142435 \h </w:instrText>
             </w:r>
             <w:r>
               <w:rPr>
@@ -1053,7 +1033,6 @@
               <w:rPr>
                 <w:noProof/>
                 <w:webHidden/>
-                <w:rtl/>
               </w:rPr>
               <w:t>9</w:t>
             </w:r>
@@ -1069,16 +1048,12 @@
         <w:p>
           <w:pPr>
             <w:pStyle w:val="TOC1"/>
-            <w:tabs>
-              <w:tab w:val="right" w:leader="dot" w:pos="9350"/>
-            </w:tabs>
-            <w:bidi/>
             <w:rPr>
               <w:rFonts w:eastAsiaTheme="minorEastAsia"/>
               <w:noProof/>
             </w:rPr>
           </w:pPr>
-          <w:hyperlink w:anchor="_Toc39956047" w:history="1">
+          <w:hyperlink w:anchor="_Toc45142436" w:history="1">
             <w:r>
               <w:rPr>
                 <w:rStyle w:val="Hyperlink"/>
@@ -1115,7 +1090,7 @@
                 <w:noProof/>
                 <w:webHidden/>
               </w:rPr>
-              <w:instrText xml:space="preserve"> PAGEREF _Toc39956047 \h </w:instrText>
+              <w:instrText xml:space="preserve"> PAGEREF _Toc45142436 \h </w:instrText>
             </w:r>
             <w:r>
               <w:rPr>
@@ -1134,7 +1109,6 @@
               <w:rPr>
                 <w:noProof/>
                 <w:webHidden/>
-                <w:rtl/>
               </w:rPr>
               <w:t>10</w:t>
             </w:r>
@@ -1159,7 +1133,7 @@
               <w:noProof/>
             </w:rPr>
           </w:pPr>
-          <w:hyperlink w:anchor="_Toc39956048" w:history="1">
+          <w:hyperlink w:anchor="_Toc45142437" w:history="1">
             <w:r>
               <w:rPr>
                 <w:rStyle w:val="Hyperlink"/>
@@ -1202,7 +1176,7 @@
                 <w:noProof/>
                 <w:webHidden/>
               </w:rPr>
-              <w:instrText xml:space="preserve"> PAGEREF _Toc39956048 \h </w:instrText>
+              <w:instrText xml:space="preserve"> PAGEREF _Toc45142437 \h </w:instrText>
             </w:r>
             <w:r>
               <w:rPr>
@@ -1221,7 +1195,6 @@
               <w:rPr>
                 <w:noProof/>
                 <w:webHidden/>
-                <w:rtl/>
               </w:rPr>
               <w:t>10</w:t>
             </w:r>
@@ -1246,7 +1219,7 @@
               <w:noProof/>
             </w:rPr>
           </w:pPr>
-          <w:hyperlink w:anchor="_Toc39956049" w:history="1">
+          <w:hyperlink w:anchor="_Toc45142438" w:history="1">
             <w:r>
               <w:rPr>
                 <w:rStyle w:val="Hyperlink"/>
@@ -1289,7 +1262,7 @@
                 <w:noProof/>
                 <w:webHidden/>
               </w:rPr>
-              <w:instrText xml:space="preserve"> PAGEREF _Toc39956049 \h </w:instrText>
+              <w:instrText xml:space="preserve"> PAGEREF _Toc45142438 \h </w:instrText>
             </w:r>
             <w:r>
               <w:rPr>
@@ -1308,7 +1281,6 @@
               <w:rPr>
                 <w:noProof/>
                 <w:webHidden/>
-                <w:rtl/>
               </w:rPr>
               <w:t>11</w:t>
             </w:r>
@@ -1333,7 +1305,7 @@
               <w:noProof/>
             </w:rPr>
           </w:pPr>
-          <w:hyperlink w:anchor="_Toc39956050" w:history="1">
+          <w:hyperlink w:anchor="_Toc45142439" w:history="1">
             <w:r>
               <w:rPr>
                 <w:rStyle w:val="Hyperlink"/>
@@ -1361,7 +1333,7 @@
                 <w:noProof/>
                 <w:webHidden/>
               </w:rPr>
-              <w:instrText xml:space="preserve"> PAGEREF _Toc39956050 \h </w:instrText>
+              <w:instrText xml:space="preserve"> PAGEREF _Toc45142439 \h </w:instrText>
             </w:r>
             <w:r>
               <w:rPr>
@@ -1380,9 +1352,8 @@
               <w:rPr>
                 <w:noProof/>
                 <w:webHidden/>
-                <w:rtl/>
-              </w:rPr>
-              <w:t>11</w:t>
+              </w:rPr>
+              <w:t>12</w:t>
             </w:r>
             <w:r>
               <w:rPr>
@@ -1405,7 +1376,7 @@
               <w:noProof/>
             </w:rPr>
           </w:pPr>
-          <w:hyperlink w:anchor="_Toc39956051" w:history="1">
+          <w:hyperlink w:anchor="_Toc45142440" w:history="1">
             <w:r>
               <w:rPr>
                 <w:rStyle w:val="Hyperlink"/>
@@ -1433,7 +1404,7 @@
                 <w:noProof/>
                 <w:webHidden/>
               </w:rPr>
-              <w:instrText xml:space="preserve"> PAGEREF _Toc39956051 \h </w:instrText>
+              <w:instrText xml:space="preserve"> PAGEREF _Toc45142440 \h </w:instrText>
             </w:r>
             <w:r>
               <w:rPr>
@@ -1452,9 +1423,8 @@
               <w:rPr>
                 <w:noProof/>
                 <w:webHidden/>
-                <w:rtl/>
-              </w:rPr>
-              <w:t>12</w:t>
+              </w:rPr>
+              <w:t>13</w:t>
             </w:r>
             <w:r>
               <w:rPr>
@@ -1477,7 +1447,7 @@
               <w:noProof/>
             </w:rPr>
           </w:pPr>
-          <w:hyperlink w:anchor="_Toc39956052" w:history="1">
+          <w:hyperlink w:anchor="_Toc45142441" w:history="1">
             <w:r>
               <w:rPr>
                 <w:rStyle w:val="Hyperlink"/>
@@ -1505,7 +1475,7 @@
                 <w:noProof/>
                 <w:webHidden/>
               </w:rPr>
-              <w:instrText xml:space="preserve"> PAGEREF _Toc39956052 \h </w:instrText>
+              <w:instrText xml:space="preserve"> PAGEREF _Toc45142441 \h </w:instrText>
             </w:r>
             <w:r>
               <w:rPr>
@@ -1524,9 +1494,8 @@
               <w:rPr>
                 <w:noProof/>
                 <w:webHidden/>
-                <w:rtl/>
-              </w:rPr>
-              <w:t>13</w:t>
+              </w:rPr>
+              <w:t>14</w:t>
             </w:r>
             <w:r>
               <w:rPr>
@@ -1549,7 +1518,7 @@
               <w:noProof/>
             </w:rPr>
           </w:pPr>
-          <w:hyperlink w:anchor="_Toc39956053" w:history="1">
+          <w:hyperlink w:anchor="_Toc45142442" w:history="1">
             <w:r>
               <w:rPr>
                 <w:rStyle w:val="Hyperlink"/>
@@ -1592,7 +1561,7 @@
                 <w:noProof/>
                 <w:webHidden/>
               </w:rPr>
-              <w:instrText xml:space="preserve"> PAGEREF _Toc39956053 \h </w:instrText>
+              <w:instrText xml:space="preserve"> PAGEREF _Toc45142442 \h </w:instrText>
             </w:r>
             <w:r>
               <w:rPr>
@@ -1611,9 +1580,8 @@
               <w:rPr>
                 <w:noProof/>
                 <w:webHidden/>
-                <w:rtl/>
-              </w:rPr>
-              <w:t>14</w:t>
+              </w:rPr>
+              <w:t>15</w:t>
             </w:r>
             <w:r>
               <w:rPr>
@@ -1627,16 +1595,12 @@
         <w:p>
           <w:pPr>
             <w:pStyle w:val="TOC1"/>
-            <w:tabs>
-              <w:tab w:val="right" w:leader="dot" w:pos="9350"/>
-            </w:tabs>
-            <w:bidi/>
             <w:rPr>
               <w:rFonts w:eastAsiaTheme="minorEastAsia"/>
               <w:noProof/>
             </w:rPr>
           </w:pPr>
-          <w:hyperlink w:anchor="_Toc39956054" w:history="1">
+          <w:hyperlink w:anchor="_Toc45142443" w:history="1">
             <w:r>
               <w:rPr>
                 <w:rStyle w:val="Hyperlink"/>
@@ -1664,7 +1628,7 @@
                 <w:noProof/>
                 <w:webHidden/>
               </w:rPr>
-              <w:instrText xml:space="preserve"> PAGEREF _Toc39956054 \h </w:instrText>
+              <w:instrText xml:space="preserve"> PAGEREF _Toc45142443 \h </w:instrText>
             </w:r>
             <w:r>
               <w:rPr>
@@ -1683,9 +1647,8 @@
               <w:rPr>
                 <w:noProof/>
                 <w:webHidden/>
-                <w:rtl/>
-              </w:rPr>
-              <w:t>15</w:t>
+              </w:rPr>
+              <w:t>16</w:t>
             </w:r>
             <w:r>
               <w:rPr>
@@ -1708,7 +1671,7 @@
               <w:noProof/>
             </w:rPr>
           </w:pPr>
-          <w:hyperlink w:anchor="_Toc39956055" w:history="1">
+          <w:hyperlink w:anchor="_Toc45142444" w:history="1">
             <w:r>
               <w:rPr>
                 <w:rStyle w:val="Hyperlink"/>
@@ -1735,7 +1698,7 @@
                 <w:noProof/>
                 <w:webHidden/>
               </w:rPr>
-              <w:instrText xml:space="preserve"> PAGEREF _Toc39956055 \h </w:instrText>
+              <w:instrText xml:space="preserve"> PAGEREF _Toc45142444 \h </w:instrText>
             </w:r>
             <w:r>
               <w:rPr>
@@ -1754,9 +1717,8 @@
               <w:rPr>
                 <w:noProof/>
                 <w:webHidden/>
-                <w:rtl/>
-              </w:rPr>
-              <w:t>15</w:t>
+              </w:rPr>
+              <w:t>16</w:t>
             </w:r>
             <w:r>
               <w:rPr>
@@ -1779,7 +1741,7 @@
               <w:noProof/>
             </w:rPr>
           </w:pPr>
-          <w:hyperlink w:anchor="_Toc39956056" w:history="1">
+          <w:hyperlink w:anchor="_Toc45142445" w:history="1">
             <w:r>
               <w:rPr>
                 <w:rStyle w:val="Hyperlink"/>
@@ -1806,7 +1768,7 @@
                 <w:noProof/>
                 <w:webHidden/>
               </w:rPr>
-              <w:instrText xml:space="preserve"> PAGEREF _Toc39956056 \h </w:instrText>
+              <w:instrText xml:space="preserve"> PAGEREF _Toc45142445 \h </w:instrText>
             </w:r>
             <w:r>
               <w:rPr>
@@ -1825,9 +1787,8 @@
               <w:rPr>
                 <w:noProof/>
                 <w:webHidden/>
-                <w:rtl/>
-              </w:rPr>
-              <w:t>16</w:t>
+              </w:rPr>
+              <w:t>17</w:t>
             </w:r>
             <w:r>
               <w:rPr>
@@ -1866,7 +1827,7 @@
           <w:rFonts w:asciiTheme="minorBidi" w:hAnsiTheme="minorBidi" w:cstheme="minorBidi"/>
         </w:rPr>
       </w:pPr>
-      <w:bookmarkStart w:id="0" w:name="_Toc39956034"/>
+      <w:bookmarkStart w:id="0" w:name="_Toc45142423"/>
       <w:r>
         <w:rPr>
           <w:rFonts w:asciiTheme="minorBidi" w:hAnsiTheme="minorBidi" w:cstheme="minorBidi"/>
@@ -1895,7 +1856,7 @@
         <w:pStyle w:val="Heading3"/>
         <w:bidi/>
       </w:pPr>
-      <w:bookmarkStart w:id="1" w:name="_Toc39956035"/>
+      <w:bookmarkStart w:id="1" w:name="_Toc45142424"/>
       <w:r>
         <w:rPr>
           <w:rFonts w:hint="cs"/>
@@ -1968,7 +1929,7 @@
         <w:pStyle w:val="Heading3"/>
         <w:bidi/>
       </w:pPr>
-      <w:bookmarkStart w:id="2" w:name="_Toc39956036"/>
+      <w:bookmarkStart w:id="2" w:name="_Toc45142425"/>
       <w:r>
         <w:rPr>
           <w:rFonts w:hint="cs"/>
@@ -2045,7 +2006,7 @@
           <w:rtl/>
         </w:rPr>
       </w:pPr>
-      <w:bookmarkStart w:id="3" w:name="_Toc39956037"/>
+      <w:bookmarkStart w:id="3" w:name="_Toc45142426"/>
       <w:r>
         <w:rPr>
           <w:rFonts w:hint="cs"/>
@@ -2125,7 +2086,7 @@
           <w:rtl/>
         </w:rPr>
       </w:pPr>
-      <w:bookmarkStart w:id="4" w:name="_Toc39956038"/>
+      <w:bookmarkStart w:id="4" w:name="_Toc45142427"/>
       <w:r>
         <w:rPr>
           <w:rFonts w:hint="cs"/>
@@ -2225,7 +2186,7 @@
           <w:rtl/>
         </w:rPr>
       </w:pPr>
-      <w:bookmarkStart w:id="5" w:name="_Toc39956039"/>
+      <w:bookmarkStart w:id="5" w:name="_Toc45142428"/>
       <w:r>
         <w:rPr>
           <w:rFonts w:hint="cs"/>
@@ -2331,7 +2292,7 @@
           <w:rtl/>
         </w:rPr>
       </w:pPr>
-      <w:bookmarkStart w:id="6" w:name="_Toc39956040"/>
+      <w:bookmarkStart w:id="6" w:name="_Toc45142429"/>
       <w:r>
         <w:rPr>
           <w:rFonts w:hint="cs"/>
@@ -2438,7 +2399,7 @@
           <w:rtl/>
         </w:rPr>
       </w:pPr>
-      <w:bookmarkStart w:id="7" w:name="_Toc39956041"/>
+      <w:bookmarkStart w:id="7" w:name="_Toc45142430"/>
       <w:r>
         <w:rPr>
           <w:rFonts w:hint="cs"/>
@@ -2536,7 +2497,7 @@
           <w:rtl/>
         </w:rPr>
       </w:pPr>
-      <w:bookmarkStart w:id="8" w:name="_Toc39956042"/>
+      <w:bookmarkStart w:id="8" w:name="_Toc45142431"/>
       <w:r>
         <w:rPr>
           <w:rFonts w:hint="cs"/>
@@ -2673,7 +2634,7 @@
           <w:rtl/>
         </w:rPr>
       </w:pPr>
-      <w:bookmarkStart w:id="9" w:name="_Toc39956043"/>
+      <w:bookmarkStart w:id="9" w:name="_Toc45142432"/>
       <w:r>
         <w:lastRenderedPageBreak/>
         <w:t>Sequence Diagram</w:t>
@@ -2701,7 +2662,7 @@
           <w:rtl/>
         </w:rPr>
       </w:pPr>
-      <w:bookmarkStart w:id="10" w:name="_Toc39956044"/>
+      <w:bookmarkStart w:id="10" w:name="_Toc45142433"/>
       <w:r>
         <w:rPr>
           <w:rFonts w:hint="cs"/>
@@ -2775,7 +2736,7 @@
         <w:pStyle w:val="Heading3"/>
         <w:bidi/>
       </w:pPr>
-      <w:bookmarkStart w:id="11" w:name="_Toc39956045"/>
+      <w:bookmarkStart w:id="11" w:name="_Toc45142434"/>
       <w:r>
         <w:rPr>
           <w:rFonts w:hint="cs"/>
@@ -2849,7 +2810,7 @@
         <w:pStyle w:val="Heading3"/>
         <w:bidi/>
       </w:pPr>
-      <w:bookmarkStart w:id="12" w:name="_Toc39956046"/>
+      <w:bookmarkStart w:id="12" w:name="_Toc45142435"/>
       <w:r>
         <w:rPr>
           <w:rFonts w:hint="cs"/>
@@ -2933,7 +2894,7 @@
           <w:rtl/>
         </w:rPr>
       </w:pPr>
-      <w:bookmarkStart w:id="13" w:name="_Toc39956047"/>
+      <w:bookmarkStart w:id="13" w:name="_Toc45142436"/>
       <w:r>
         <w:rPr>
           <w:rFonts w:asciiTheme="minorBidi" w:hAnsiTheme="minorBidi" w:cstheme="minorBidi" w:hint="cs"/>
@@ -2978,7 +2939,7 @@
         </w:rPr>
         <w:t xml:space="preserve"> </w:t>
       </w:r>
-      <w:bookmarkStart w:id="14" w:name="_Toc39956048"/>
+      <w:bookmarkStart w:id="14" w:name="_Toc45142437"/>
       <w:r>
         <w:rPr>
           <w:rFonts w:hint="cs"/>
@@ -3062,13 +3023,30 @@
     </w:p>
     <w:p>
       <w:pPr>
+        <w:rPr>
+          <w:rFonts w:asciiTheme="majorHAnsi" w:eastAsiaTheme="majorEastAsia" w:hAnsiTheme="majorHAnsi" w:cstheme="majorBidi"/>
+          <w:color w:val="1F3763" w:themeColor="accent1" w:themeShade="7F"/>
+          <w:sz w:val="24"/>
+          <w:szCs w:val="24"/>
+          <w:rtl/>
+        </w:rPr>
+      </w:pPr>
+      <w:r>
+        <w:rPr>
+          <w:rtl/>
+        </w:rPr>
+        <w:br w:type="page"/>
+      </w:r>
+    </w:p>
+    <w:p>
+      <w:pPr>
         <w:pStyle w:val="Heading3"/>
         <w:bidi/>
         <w:rPr>
           <w:rtl/>
         </w:rPr>
       </w:pPr>
-      <w:bookmarkStart w:id="15" w:name="_Toc39956049"/>
+      <w:bookmarkStart w:id="15" w:name="_Toc45142438"/>
       <w:r>
         <w:rPr>
           <w:rFonts w:hint="cs"/>
@@ -3088,6 +3066,33 @@
         <w:t>)</w:t>
       </w:r>
       <w:bookmarkEnd w:id="15"/>
+    </w:p>
+    <w:p>
+      <w:pPr>
+        <w:bidi/>
+        <w:spacing w:before="240"/>
+        <w:rPr>
+          <w:rFonts w:hint="cs"/>
+          <w:rtl/>
+        </w:rPr>
+      </w:pPr>
+      <w:r>
+        <w:rPr>
+          <w:rFonts w:hint="cs"/>
+          <w:rtl/>
+        </w:rPr>
+        <w:t xml:space="preserve">שימוש בתבנית תיכון </w:t>
+      </w:r>
+      <w:r>
+        <w:t>Observer</w:t>
+      </w:r>
+      <w:r>
+        <w:rPr>
+          <w:rFonts w:hint="cs"/>
+          <w:rtl/>
+        </w:rPr>
+        <w:t xml:space="preserve"> לצורך העברת עדכונים ממערכת ההתראות לכל מי שמעוניין לקבל את ההתראות. בשכבת התצוגה אנו נרשמים לעדכונים ממערכת ההתראות לצורך הצגת התראות למנהל ברגע שההתראות יוצאות.</w:t>
+      </w:r>
     </w:p>
     <w:p>
       <w:pPr>
@@ -3152,18 +3157,36 @@
     </w:p>
     <w:p>
       <w:pPr>
+        <w:rPr>
+          <w:rFonts w:asciiTheme="majorHAnsi" w:eastAsiaTheme="majorEastAsia" w:hAnsiTheme="majorHAnsi" w:cstheme="majorBidi"/>
+          <w:color w:val="1F3763" w:themeColor="accent1" w:themeShade="7F"/>
+          <w:sz w:val="24"/>
+          <w:szCs w:val="24"/>
+          <w:rtl/>
+        </w:rPr>
+      </w:pPr>
+      <w:r>
+        <w:rPr>
+          <w:rtl/>
+        </w:rPr>
+        <w:br w:type="page"/>
+      </w:r>
+    </w:p>
+    <w:p>
+      <w:pPr>
         <w:pStyle w:val="Heading3"/>
         <w:bidi/>
         <w:rPr>
           <w:rtl/>
         </w:rPr>
       </w:pPr>
-      <w:bookmarkStart w:id="16" w:name="_Toc39956050"/>
-      <w:r>
-        <w:rPr>
-          <w:rFonts w:hint="cs"/>
-          <w:rtl/>
-        </w:rPr>
+      <w:bookmarkStart w:id="16" w:name="_Toc45142439"/>
+      <w:r>
+        <w:rPr>
+          <w:rFonts w:hint="cs"/>
+          <w:rtl/>
+        </w:rPr>
+        <w:lastRenderedPageBreak/>
         <w:t>מחלקות לייצוג הפקת דוחות בפרויקט</w:t>
       </w:r>
       <w:bookmarkEnd w:id="16"/>
@@ -3231,13 +3254,30 @@
     </w:p>
     <w:p>
       <w:pPr>
+        <w:rPr>
+          <w:rFonts w:asciiTheme="majorHAnsi" w:eastAsiaTheme="majorEastAsia" w:hAnsiTheme="majorHAnsi" w:cstheme="majorBidi"/>
+          <w:color w:val="1F3763" w:themeColor="accent1" w:themeShade="7F"/>
+          <w:sz w:val="24"/>
+          <w:szCs w:val="24"/>
+          <w:rtl/>
+        </w:rPr>
+      </w:pPr>
+      <w:r>
+        <w:rPr>
+          <w:rtl/>
+        </w:rPr>
+        <w:br w:type="page"/>
+      </w:r>
+    </w:p>
+    <w:p>
+      <w:pPr>
         <w:pStyle w:val="Heading3"/>
         <w:bidi/>
         <w:rPr>
           <w:rtl/>
         </w:rPr>
       </w:pPr>
-      <w:bookmarkStart w:id="17" w:name="_Toc39956051"/>
+      <w:bookmarkStart w:id="17" w:name="_Toc45142440"/>
       <w:r>
         <w:rPr>
           <w:rFonts w:hint="cs"/>
@@ -3251,6 +3291,151 @@
     <w:p>
       <w:pPr>
         <w:bidi/>
+        <w:spacing w:before="240" w:after="0"/>
+        <w:rPr>
+          <w:rtl/>
+        </w:rPr>
+      </w:pPr>
+      <w:r>
+        <w:rPr>
+          <w:rFonts w:hint="cs"/>
+          <w:rtl/>
+        </w:rPr>
+        <w:t>שימוש בתבניות התיכון:</w:t>
+      </w:r>
+    </w:p>
+    <w:p>
+      <w:pPr>
+        <w:pStyle w:val="ListParagraph"/>
+        <w:numPr>
+          <w:ilvl w:val="0"/>
+          <w:numId w:val="9"/>
+        </w:numPr>
+        <w:bidi/>
+        <w:spacing w:before="240" w:after="0"/>
+      </w:pPr>
+      <w:r>
+        <w:rPr>
+          <w:rFonts w:hint="cs"/>
+          <w:rtl/>
+        </w:rPr>
+        <w:t xml:space="preserve"> </w:t>
+      </w:r>
+      <w:r>
+        <w:t>Command</w:t>
+      </w:r>
+    </w:p>
+    <w:p>
+      <w:pPr>
+        <w:pStyle w:val="ListParagraph"/>
+        <w:bidi/>
+        <w:spacing w:before="240" w:after="0"/>
+      </w:pPr>
+      <w:r>
+        <w:rPr>
+          <w:rFonts w:hint="cs"/>
+          <w:rtl/>
+        </w:rPr>
+        <w:t xml:space="preserve">כל פעולה אחראית לבצע משימה ספציפית ובכך מתקיימת הפרדה של </w:t>
+      </w:r>
+      <w:proofErr w:type="spellStart"/>
+      <w:r>
+        <w:rPr>
+          <w:rFonts w:hint="cs"/>
+          <w:rtl/>
+        </w:rPr>
+        <w:t>הלוגיקות</w:t>
+      </w:r>
+      <w:proofErr w:type="spellEnd"/>
+      <w:r>
+        <w:rPr>
+          <w:rFonts w:hint="cs"/>
+          <w:rtl/>
+        </w:rPr>
+        <w:t xml:space="preserve"> בין שכבת התצוגה אשר פונה ל- </w:t>
+      </w:r>
+      <w:proofErr w:type="spellStart"/>
+      <w:r>
+        <w:t>ActionManager</w:t>
+      </w:r>
+      <w:proofErr w:type="spellEnd"/>
+      <w:r>
+        <w:rPr>
+          <w:rFonts w:hint="cs"/>
+          <w:rtl/>
+        </w:rPr>
+        <w:t xml:space="preserve"> כדי לבצע פעולה, לבין הלוגיקה לביצוע הפעולה עצמה.</w:t>
+      </w:r>
+    </w:p>
+    <w:p>
+      <w:pPr>
+        <w:pStyle w:val="ListParagraph"/>
+        <w:numPr>
+          <w:ilvl w:val="0"/>
+          <w:numId w:val="9"/>
+        </w:numPr>
+        <w:bidi/>
+        <w:spacing w:before="240" w:after="0"/>
+      </w:pPr>
+      <w:r>
+        <w:t>Factory Method</w:t>
+      </w:r>
+    </w:p>
+    <w:p>
+      <w:pPr>
+        <w:pStyle w:val="ListParagraph"/>
+        <w:bidi/>
+        <w:spacing w:before="240" w:after="0"/>
+        <w:rPr>
+          <w:rtl/>
+        </w:rPr>
+      </w:pPr>
+      <w:r>
+        <w:rPr>
+          <w:rFonts w:hint="cs"/>
+          <w:rtl/>
+        </w:rPr>
+        <w:t xml:space="preserve">במחלקה </w:t>
+      </w:r>
+      <w:proofErr w:type="spellStart"/>
+      <w:r>
+        <w:t>ActionManager</w:t>
+      </w:r>
+      <w:proofErr w:type="spellEnd"/>
+      <w:r>
+        <w:rPr>
+          <w:rFonts w:hint="cs"/>
+          <w:rtl/>
+        </w:rPr>
+        <w:t xml:space="preserve"> ניתן ליצור מופע חדש לכל פעולה בהתאם לטיפוס </w:t>
+      </w:r>
+      <w:proofErr w:type="spellStart"/>
+      <w:r>
+        <w:t>ActionType</w:t>
+      </w:r>
+      <w:proofErr w:type="spellEnd"/>
+      <w:r>
+        <w:rPr>
+          <w:rFonts w:hint="cs"/>
+          <w:rtl/>
+        </w:rPr>
+        <w:t xml:space="preserve"> אשר מתקבל.</w:t>
+      </w:r>
+    </w:p>
+    <w:p>
+      <w:pPr>
+        <w:pStyle w:val="ListParagraph"/>
+        <w:bidi/>
+        <w:spacing w:before="240" w:after="0"/>
+        <w:rPr>
+          <w:rFonts w:hint="cs"/>
+          <w:rtl/>
+        </w:rPr>
+      </w:pPr>
+    </w:p>
+    <w:p>
+      <w:pPr>
+        <w:bidi/>
         <w:rPr>
           <w:rtl/>
         </w:rPr>
@@ -3261,9 +3446,9 @@
           <w:noProof/>
         </w:rPr>
         <w:drawing>
-          <wp:inline distT="0" distB="0" distL="0" distR="0" wp14:anchorId="7ED13D81" wp14:editId="4C9B3EDB">
-            <wp:extent cx="5943600" cy="4176003"/>
-            <wp:effectExtent l="0" t="0" r="0" b="0"/>
+          <wp:inline distT="0" distB="0" distL="0" distR="0" wp14:anchorId="7ED13D81" wp14:editId="1C953A48">
+            <wp:extent cx="6318389" cy="3970020"/>
+            <wp:effectExtent l="0" t="0" r="6350" b="0"/>
             <wp:docPr id="31" name="תמונה 31"/>
             <wp:cNvGraphicFramePr>
               <a:graphicFrameLocks xmlns:a="http://schemas.openxmlformats.org/drawingml/2006/main" noChangeAspect="1"/>
@@ -3285,7 +3470,6 @@
                         </a:ext>
                       </a:extLst>
                     </a:blip>
-                    <a:srcRect/>
                     <a:stretch>
                       <a:fillRect/>
                     </a:stretch>
@@ -3293,7 +3477,7 @@
                   <pic:spPr bwMode="auto">
                     <a:xfrm>
                       <a:off x="0" y="0"/>
-                      <a:ext cx="5943600" cy="4176003"/>
+                      <a:ext cx="6328106" cy="3976126"/>
                     </a:xfrm>
                     <a:prstGeom prst="rect">
                       <a:avLst/>
@@ -3318,7 +3502,7 @@
           <w:rtl/>
         </w:rPr>
       </w:pPr>
-      <w:bookmarkStart w:id="18" w:name="_Toc39956052"/>
+      <w:bookmarkStart w:id="18" w:name="_Toc45142441"/>
       <w:r>
         <w:rPr>
           <w:rFonts w:hint="cs"/>
@@ -3393,13 +3577,30 @@
     </w:p>
     <w:p>
       <w:pPr>
+        <w:rPr>
+          <w:rFonts w:asciiTheme="majorHAnsi" w:eastAsiaTheme="majorEastAsia" w:hAnsiTheme="majorHAnsi" w:cstheme="majorBidi"/>
+          <w:color w:val="1F3763" w:themeColor="accent1" w:themeShade="7F"/>
+          <w:sz w:val="24"/>
+          <w:szCs w:val="24"/>
+          <w:rtl/>
+        </w:rPr>
+      </w:pPr>
+      <w:r>
+        <w:rPr>
+          <w:rtl/>
+        </w:rPr>
+        <w:br w:type="page"/>
+      </w:r>
+    </w:p>
+    <w:p>
+      <w:pPr>
         <w:pStyle w:val="Heading3"/>
         <w:bidi/>
         <w:rPr>
           <w:rtl/>
         </w:rPr>
       </w:pPr>
-      <w:bookmarkStart w:id="19" w:name="_Toc39956053"/>
+      <w:bookmarkStart w:id="19" w:name="_Toc45142442"/>
       <w:r>
         <w:rPr>
           <w:rFonts w:hint="cs"/>
@@ -3437,6 +3638,45 @@
     <w:p>
       <w:pPr>
         <w:bidi/>
+        <w:spacing w:before="240"/>
+        <w:rPr>
+          <w:rFonts w:hint="cs"/>
+          <w:rtl/>
+        </w:rPr>
+      </w:pPr>
+      <w:r>
+        <w:rPr>
+          <w:rFonts w:hint="cs"/>
+          <w:rtl/>
+        </w:rPr>
+        <w:t xml:space="preserve">שימוש בתבנית תיכון </w:t>
+      </w:r>
+      <w:r>
+        <w:t>Singleton</w:t>
+      </w:r>
+      <w:r>
+        <w:rPr>
+          <w:rFonts w:hint="cs"/>
+          <w:rtl/>
+        </w:rPr>
+        <w:t xml:space="preserve"> לצורך החזקת מופע יחיד של </w:t>
+      </w:r>
+      <w:proofErr w:type="spellStart"/>
+      <w:r>
+        <w:t>SPAApplication</w:t>
+      </w:r>
+      <w:proofErr w:type="spellEnd"/>
+      <w:r>
+        <w:rPr>
+          <w:rFonts w:hint="cs"/>
+          <w:rtl/>
+        </w:rPr>
+        <w:t xml:space="preserve"> אשר דרכו ניתן לגשת אל תתי המערכות בפרויקט.</w:t>
+      </w:r>
+    </w:p>
+    <w:p>
+      <w:pPr>
+        <w:bidi/>
         <w:rPr>
           <w:rtl/>
         </w:rPr>
@@ -3446,9 +3686,9 @@
           <w:noProof/>
         </w:rPr>
         <w:drawing>
-          <wp:inline distT="0" distB="0" distL="0" distR="0" wp14:anchorId="25A994A4" wp14:editId="5CB9161E">
-            <wp:extent cx="5933010" cy="2686050"/>
-            <wp:effectExtent l="0" t="0" r="0" b="0"/>
+          <wp:inline distT="0" distB="0" distL="0" distR="0" wp14:anchorId="25A994A4" wp14:editId="75EFD255">
+            <wp:extent cx="5763815" cy="2686050"/>
+            <wp:effectExtent l="0" t="0" r="8890" b="0"/>
             <wp:docPr id="29" name="תמונה 29"/>
             <wp:cNvGraphicFramePr>
               <a:graphicFrameLocks xmlns:a="http://schemas.openxmlformats.org/drawingml/2006/main" noChangeAspect="1"/>
@@ -3477,7 +3717,7 @@
                   <pic:spPr bwMode="auto">
                     <a:xfrm>
                       <a:off x="0" y="0"/>
-                      <a:ext cx="5933010" cy="2686050"/>
+                      <a:ext cx="5763815" cy="2686050"/>
                     </a:xfrm>
                     <a:prstGeom prst="rect">
                       <a:avLst/>
@@ -3520,7 +3760,7 @@
           <w:rFonts w:asciiTheme="minorBidi" w:hAnsiTheme="minorBidi" w:cstheme="minorBidi"/>
         </w:rPr>
       </w:pPr>
-      <w:bookmarkStart w:id="20" w:name="_Toc39956054"/>
+      <w:bookmarkStart w:id="20" w:name="_Toc45142443"/>
       <w:r>
         <w:rPr>
           <w:rFonts w:asciiTheme="minorBidi" w:hAnsiTheme="minorBidi" w:cstheme="minorBidi" w:hint="cs"/>
@@ -3545,7 +3785,7 @@
           <w:rtl/>
         </w:rPr>
       </w:pPr>
-      <w:bookmarkStart w:id="21" w:name="_Toc39956055"/>
+      <w:bookmarkStart w:id="21" w:name="_Toc45142444"/>
       <w:r>
         <w:t>MVC</w:t>
       </w:r>
@@ -3682,7 +3922,7 @@
           <w:rtl/>
         </w:rPr>
       </w:pPr>
-      <w:bookmarkStart w:id="22" w:name="_Toc39956056"/>
+      <w:bookmarkStart w:id="22" w:name="_Toc45142445"/>
       <w:r>
         <w:lastRenderedPageBreak/>
         <w:t>Repository</w:t>
@@ -4828,6 +5068,95 @@
     </w:lvl>
   </w:abstractNum>
   <w:abstractNum w:abstractNumId="6" w15:restartNumberingAfterBreak="0">
+    <w:nsid w:val="4E5967E4"/>
+    <w:multiLevelType w:val="hybridMultilevel"/>
+    <w:tmpl w:val="2202054A"/>
+    <w:lvl w:ilvl="0" w:tplc="0409000F">
+      <w:start w:val="1"/>
+      <w:numFmt w:val="decimal"/>
+      <w:lvlText w:val="%1."/>
+      <w:lvlJc w:val="left"/>
+      <w:pPr>
+        <w:ind w:left="720" w:hanging="360"/>
+      </w:pPr>
+      <w:rPr>
+        <w:rFonts w:hint="default"/>
+      </w:rPr>
+    </w:lvl>
+    <w:lvl w:ilvl="1" w:tplc="04090019" w:tentative="1">
+      <w:start w:val="1"/>
+      <w:numFmt w:val="lowerLetter"/>
+      <w:lvlText w:val="%2."/>
+      <w:lvlJc w:val="left"/>
+      <w:pPr>
+        <w:ind w:left="1440" w:hanging="360"/>
+      </w:pPr>
+    </w:lvl>
+    <w:lvl w:ilvl="2" w:tplc="0409001B" w:tentative="1">
+      <w:start w:val="1"/>
+      <w:numFmt w:val="lowerRoman"/>
+      <w:lvlText w:val="%3."/>
+      <w:lvlJc w:val="right"/>
+      <w:pPr>
+        <w:ind w:left="2160" w:hanging="180"/>
+      </w:pPr>
+    </w:lvl>
+    <w:lvl w:ilvl="3" w:tplc="0409000F" w:tentative="1">
+      <w:start w:val="1"/>
+      <w:numFmt w:val="decimal"/>
+      <w:lvlText w:val="%4."/>
+      <w:lvlJc w:val="left"/>
+      <w:pPr>
+        <w:ind w:left="2880" w:hanging="360"/>
+      </w:pPr>
+    </w:lvl>
+    <w:lvl w:ilvl="4" w:tplc="04090019" w:tentative="1">
+      <w:start w:val="1"/>
+      <w:numFmt w:val="lowerLetter"/>
+      <w:lvlText w:val="%5."/>
+      <w:lvlJc w:val="left"/>
+      <w:pPr>
+        <w:ind w:left="3600" w:hanging="360"/>
+      </w:pPr>
+    </w:lvl>
+    <w:lvl w:ilvl="5" w:tplc="0409001B" w:tentative="1">
+      <w:start w:val="1"/>
+      <w:numFmt w:val="lowerRoman"/>
+      <w:lvlText w:val="%6."/>
+      <w:lvlJc w:val="right"/>
+      <w:pPr>
+        <w:ind w:left="4320" w:hanging="180"/>
+      </w:pPr>
+    </w:lvl>
+    <w:lvl w:ilvl="6" w:tplc="0409000F" w:tentative="1">
+      <w:start w:val="1"/>
+      <w:numFmt w:val="decimal"/>
+      <w:lvlText w:val="%7."/>
+      <w:lvlJc w:val="left"/>
+      <w:pPr>
+        <w:ind w:left="5040" w:hanging="360"/>
+      </w:pPr>
+    </w:lvl>
+    <w:lvl w:ilvl="7" w:tplc="04090019" w:tentative="1">
+      <w:start w:val="1"/>
+      <w:numFmt w:val="lowerLetter"/>
+      <w:lvlText w:val="%8."/>
+      <w:lvlJc w:val="left"/>
+      <w:pPr>
+        <w:ind w:left="5760" w:hanging="360"/>
+      </w:pPr>
+    </w:lvl>
+    <w:lvl w:ilvl="8" w:tplc="0409001B" w:tentative="1">
+      <w:start w:val="1"/>
+      <w:numFmt w:val="lowerRoman"/>
+      <w:lvlText w:val="%9."/>
+      <w:lvlJc w:val="right"/>
+      <w:pPr>
+        <w:ind w:left="6480" w:hanging="180"/>
+      </w:pPr>
+    </w:lvl>
+  </w:abstractNum>
+  <w:abstractNum w:abstractNumId="7" w15:restartNumberingAfterBreak="0">
     <w:nsid w:val="54494A89"/>
     <w:multiLevelType w:val="hybridMultilevel"/>
     <w:tmpl w:val="7F4038AE"/>
@@ -4940,7 +5269,7 @@
       </w:rPr>
     </w:lvl>
   </w:abstractNum>
-  <w:abstractNum w:abstractNumId="7" w15:restartNumberingAfterBreak="0">
+  <w:abstractNum w:abstractNumId="8" w15:restartNumberingAfterBreak="0">
     <w:nsid w:val="59F85574"/>
     <w:multiLevelType w:val="hybridMultilevel"/>
     <w:tmpl w:val="24FEAE94"/>
@@ -5069,13 +5398,16 @@
     <w:abstractNumId w:val="3"/>
   </w:num>
   <w:num w:numId="6">
-    <w:abstractNumId w:val="6"/>
+    <w:abstractNumId w:val="7"/>
   </w:num>
   <w:num w:numId="7">
-    <w:abstractNumId w:val="7"/>
+    <w:abstractNumId w:val="8"/>
   </w:num>
   <w:num w:numId="8">
     <w:abstractNumId w:val="2"/>
+  </w:num>
+  <w:num w:numId="9">
+    <w:abstractNumId w:val="6"/>
   </w:num>
 </w:numbering>
 </file>
@@ -5711,8 +6043,12 @@
     <w:autoRedefine/>
     <w:uiPriority w:val="39"/>
     <w:unhideWhenUsed/>
-    <w:rsid w:val="002B4CFA"/>
+    <w:rsid w:val="00110023"/>
     <w:pPr>
+      <w:tabs>
+        <w:tab w:val="right" w:leader="dot" w:pos="9350"/>
+      </w:tabs>
+      <w:bidi/>
       <w:spacing w:after="100"/>
     </w:pPr>
   </w:style>

</xml_diff>